<commit_message>
odified the GitDocs.docx file
</commit_message>
<xml_diff>
--- a/GitDocs.docx
+++ b/GitDocs.docx
@@ -6531,44 +6531,52 @@
           </wp:inline>
         </w:drawing>
       </w:r>
+    </w:p>
+    <w:p>
+      <w:pPr>
+        <w:rPr>
+          <w:b/>
+          <w:sz w:val="28"/>
+          <w:szCs w:val="28"/>
+        </w:rPr>
+      </w:pPr>
+    </w:p>
+    <w:p>
+      <w:pPr>
+        <w:rPr>
+          <w:b/>
+          <w:sz w:val="28"/>
+          <w:szCs w:val="28"/>
+        </w:rPr>
+      </w:pPr>
+    </w:p>
+    <w:p>
+      <w:pPr>
+        <w:rPr>
+          <w:b/>
+          <w:sz w:val="28"/>
+          <w:szCs w:val="28"/>
+        </w:rPr>
+      </w:pPr>
+    </w:p>
+    <w:p>
+      <w:pPr>
+        <w:rPr>
+          <w:b/>
+          <w:sz w:val="28"/>
+          <w:szCs w:val="28"/>
+        </w:rPr>
+      </w:pPr>
+      <w:r>
+        <w:rPr>
+          <w:b/>
+          <w:sz w:val="28"/>
+          <w:szCs w:val="28"/>
+        </w:rPr>
+        <w:t>Saving.</w:t>
+      </w:r>
       <w:bookmarkStart w:id="0" w:name="_GoBack"/>
       <w:bookmarkEnd w:id="0"/>
-    </w:p>
-    <w:p>
-      <w:pPr>
-        <w:rPr>
-          <w:b/>
-          <w:sz w:val="28"/>
-          <w:szCs w:val="28"/>
-        </w:rPr>
-      </w:pPr>
-    </w:p>
-    <w:p>
-      <w:pPr>
-        <w:rPr>
-          <w:b/>
-          <w:sz w:val="28"/>
-          <w:szCs w:val="28"/>
-        </w:rPr>
-      </w:pPr>
-    </w:p>
-    <w:p>
-      <w:pPr>
-        <w:rPr>
-          <w:b/>
-          <w:sz w:val="28"/>
-          <w:szCs w:val="28"/>
-        </w:rPr>
-      </w:pPr>
-    </w:p>
-    <w:p>
-      <w:pPr>
-        <w:rPr>
-          <w:b/>
-          <w:sz w:val="28"/>
-          <w:szCs w:val="28"/>
-        </w:rPr>
-      </w:pPr>
     </w:p>
     <w:p>
       <w:pPr>

</xml_diff>